<commit_message>
Update danh sach. Remove file.
</commit_message>
<xml_diff>
--- a/ThongTin.docx
+++ b/ThongTin.docx
@@ -31,6 +31,8 @@
         </w:rPr>
         <w:t>P NHÓM 09</w:t>
       </w:r>
+      <w:bookmarkStart w:id="0" w:name="_GoBack"/>
+      <w:bookmarkEnd w:id="0"/>
       <w:r>
         <w:rPr>
           <w:rFonts w:ascii="Arial" w:hAnsi="Arial" w:cs="Arial"/>
@@ -49,8 +51,6 @@
         </w:rPr>
         <w:t>P IT82</w:t>
       </w:r>
-      <w:bookmarkStart w:id="0" w:name="_GoBack"/>
-      <w:bookmarkEnd w:id="0"/>
     </w:p>
     <w:p>
       <w:pPr>
@@ -178,7 +178,6 @@
                 <w:lang w:eastAsia="ja-JP"/>
               </w:rPr>
             </w:pPr>
-            <w:proofErr w:type="spellStart"/>
             <w:r>
               <w:rPr>
                 <w:rFonts w:ascii="Arial" w:eastAsia="MS Mincho" w:hAnsi="Arial" w:cs="Arial"/>
@@ -188,57 +187,8 @@
                 <w:szCs w:val="28"/>
                 <w:lang w:eastAsia="ja-JP"/>
               </w:rPr>
-              <w:t>Họ</w:t>
-            </w:r>
-            <w:proofErr w:type="spellEnd"/>
-            <w:r>
-              <w:rPr>
-                <w:rFonts w:ascii="Arial" w:eastAsia="MS Mincho" w:hAnsi="Arial" w:cs="Arial"/>
-                <w:b/>
-                <w:color w:val="000000"/>
-                <w:sz w:val="24"/>
-                <w:szCs w:val="28"/>
-                <w:lang w:eastAsia="ja-JP"/>
-              </w:rPr>
-              <w:t xml:space="preserve"> </w:t>
-            </w:r>
-            <w:proofErr w:type="spellStart"/>
-            <w:r>
-              <w:rPr>
-                <w:rFonts w:ascii="Arial" w:eastAsia="MS Mincho" w:hAnsi="Arial" w:cs="Arial"/>
-                <w:b/>
-                <w:color w:val="000000"/>
-                <w:sz w:val="24"/>
-                <w:szCs w:val="28"/>
-                <w:lang w:eastAsia="ja-JP"/>
-              </w:rPr>
-              <w:t>và</w:t>
-            </w:r>
-            <w:proofErr w:type="spellEnd"/>
-            <w:r>
-              <w:rPr>
-                <w:rFonts w:ascii="Arial" w:eastAsia="MS Mincho" w:hAnsi="Arial" w:cs="Arial"/>
-                <w:b/>
-                <w:color w:val="000000"/>
-                <w:sz w:val="24"/>
-                <w:szCs w:val="28"/>
-                <w:lang w:eastAsia="ja-JP"/>
-              </w:rPr>
-              <w:t xml:space="preserve"> </w:t>
-            </w:r>
-            <w:proofErr w:type="spellStart"/>
-            <w:r>
-              <w:rPr>
-                <w:rFonts w:ascii="Arial" w:eastAsia="MS Mincho" w:hAnsi="Arial" w:cs="Arial"/>
-                <w:b/>
-                <w:color w:val="000000"/>
-                <w:sz w:val="24"/>
-                <w:szCs w:val="28"/>
-                <w:lang w:eastAsia="ja-JP"/>
-              </w:rPr>
-              <w:t>tên</w:t>
-            </w:r>
-            <w:proofErr w:type="spellEnd"/>
+              <w:t>Họ và tên</w:t>
+            </w:r>
           </w:p>
           <w:p>
             <w:pPr>
@@ -296,10 +246,25 @@
                 <w:szCs w:val="28"/>
                 <w:lang w:eastAsia="ja-JP"/>
               </w:rPr>
-              <w:t xml:space="preserve">BT </w:t>
-            </w:r>
-            <w:proofErr w:type="spellStart"/>
-            <w:r>
+              <w:t>BT Làm thêm C2</w:t>
+            </w:r>
+          </w:p>
+        </w:tc>
+        <w:tc>
+          <w:tcPr>
+            <w:tcW w:w="2160" w:type="dxa"/>
+            <w:tcBorders>
+              <w:top w:val="single" w:sz="4" w:space="0" w:color="auto"/>
+              <w:left w:val="single" w:sz="4" w:space="0" w:color="auto"/>
+              <w:bottom w:val="single" w:sz="4" w:space="0" w:color="auto"/>
+              <w:right w:val="single" w:sz="4" w:space="0" w:color="auto"/>
+            </w:tcBorders>
+            <w:hideMark/>
+          </w:tcPr>
+          <w:p>
+            <w:pPr>
+              <w:spacing w:after="0" w:line="240" w:lineRule="auto"/>
+              <w:jc w:val="center"/>
               <w:rPr>
                 <w:rFonts w:ascii="Arial" w:eastAsia="MS Mincho" w:hAnsi="Arial" w:cs="Arial"/>
                 <w:b/>
@@ -308,9 +273,7 @@
                 <w:szCs w:val="28"/>
                 <w:lang w:eastAsia="ja-JP"/>
               </w:rPr>
-              <w:t>Làm</w:t>
-            </w:r>
-            <w:proofErr w:type="spellEnd"/>
+            </w:pPr>
             <w:r>
               <w:rPr>
                 <w:rFonts w:ascii="Arial" w:eastAsia="MS Mincho" w:hAnsi="Arial" w:cs="Arial"/>
@@ -320,10 +283,25 @@
                 <w:szCs w:val="28"/>
                 <w:lang w:eastAsia="ja-JP"/>
               </w:rPr>
-              <w:t xml:space="preserve"> </w:t>
-            </w:r>
-            <w:proofErr w:type="spellStart"/>
-            <w:r>
+              <w:t>BT Nâng cao C2</w:t>
+            </w:r>
+          </w:p>
+        </w:tc>
+        <w:tc>
+          <w:tcPr>
+            <w:tcW w:w="2160" w:type="dxa"/>
+            <w:tcBorders>
+              <w:top w:val="single" w:sz="4" w:space="0" w:color="auto"/>
+              <w:left w:val="single" w:sz="4" w:space="0" w:color="auto"/>
+              <w:bottom w:val="single" w:sz="4" w:space="0" w:color="auto"/>
+              <w:right w:val="single" w:sz="4" w:space="0" w:color="auto"/>
+            </w:tcBorders>
+            <w:hideMark/>
+          </w:tcPr>
+          <w:p>
+            <w:pPr>
+              <w:spacing w:after="0" w:line="240" w:lineRule="auto"/>
+              <w:jc w:val="center"/>
               <w:rPr>
                 <w:rFonts w:ascii="Arial" w:eastAsia="MS Mincho" w:hAnsi="Arial" w:cs="Arial"/>
                 <w:b/>
@@ -332,9 +310,7 @@
                 <w:szCs w:val="28"/>
                 <w:lang w:eastAsia="ja-JP"/>
               </w:rPr>
-              <w:t>thêm</w:t>
-            </w:r>
-            <w:proofErr w:type="spellEnd"/>
+            </w:pPr>
             <w:r>
               <w:rPr>
                 <w:rFonts w:ascii="Arial" w:eastAsia="MS Mincho" w:hAnsi="Arial" w:cs="Arial"/>
@@ -344,13 +320,13 @@
                 <w:szCs w:val="28"/>
                 <w:lang w:eastAsia="ja-JP"/>
               </w:rPr>
-              <w:t xml:space="preserve"> C2</w:t>
-            </w:r>
-          </w:p>
-        </w:tc>
-        <w:tc>
-          <w:tcPr>
-            <w:tcW w:w="2160" w:type="dxa"/>
+              <w:t>BT Làm thêm C3</w:t>
+            </w:r>
+          </w:p>
+        </w:tc>
+        <w:tc>
+          <w:tcPr>
+            <w:tcW w:w="2430" w:type="dxa"/>
             <w:tcBorders>
               <w:top w:val="single" w:sz="4" w:space="0" w:color="auto"/>
               <w:left w:val="single" w:sz="4" w:space="0" w:color="auto"/>
@@ -381,10 +357,25 @@
                 <w:szCs w:val="28"/>
                 <w:lang w:eastAsia="ja-JP"/>
               </w:rPr>
-              <w:t xml:space="preserve">BT </w:t>
-            </w:r>
-            <w:proofErr w:type="spellStart"/>
-            <w:r>
+              <w:t>BT Làm thêm C4</w:t>
+            </w:r>
+          </w:p>
+        </w:tc>
+        <w:tc>
+          <w:tcPr>
+            <w:tcW w:w="2750" w:type="dxa"/>
+            <w:tcBorders>
+              <w:top w:val="single" w:sz="4" w:space="0" w:color="auto"/>
+              <w:left w:val="single" w:sz="4" w:space="0" w:color="auto"/>
+              <w:bottom w:val="single" w:sz="4" w:space="0" w:color="auto"/>
+              <w:right w:val="single" w:sz="4" w:space="0" w:color="auto"/>
+            </w:tcBorders>
+            <w:hideMark/>
+          </w:tcPr>
+          <w:p>
+            <w:pPr>
+              <w:spacing w:after="0" w:line="240" w:lineRule="auto"/>
+              <w:jc w:val="center"/>
               <w:rPr>
                 <w:rFonts w:ascii="Arial" w:eastAsia="MS Mincho" w:hAnsi="Arial" w:cs="Arial"/>
                 <w:b/>
@@ -393,9 +384,7 @@
                 <w:szCs w:val="28"/>
                 <w:lang w:eastAsia="ja-JP"/>
               </w:rPr>
-              <w:t>Nâng</w:t>
-            </w:r>
-            <w:proofErr w:type="spellEnd"/>
+            </w:pPr>
             <w:r>
               <w:rPr>
                 <w:rFonts w:ascii="Arial" w:eastAsia="MS Mincho" w:hAnsi="Arial" w:cs="Arial"/>
@@ -405,286 +394,7 @@
                 <w:szCs w:val="28"/>
                 <w:lang w:eastAsia="ja-JP"/>
               </w:rPr>
-              <w:t xml:space="preserve"> </w:t>
-            </w:r>
-            <w:proofErr w:type="spellStart"/>
-            <w:r>
-              <w:rPr>
-                <w:rFonts w:ascii="Arial" w:eastAsia="MS Mincho" w:hAnsi="Arial" w:cs="Arial"/>
-                <w:b/>
-                <w:color w:val="000000"/>
-                <w:sz w:val="24"/>
-                <w:szCs w:val="28"/>
-                <w:lang w:eastAsia="ja-JP"/>
-              </w:rPr>
-              <w:t>cao</w:t>
-            </w:r>
-            <w:proofErr w:type="spellEnd"/>
-            <w:r>
-              <w:rPr>
-                <w:rFonts w:ascii="Arial" w:eastAsia="MS Mincho" w:hAnsi="Arial" w:cs="Arial"/>
-                <w:b/>
-                <w:color w:val="000000"/>
-                <w:sz w:val="24"/>
-                <w:szCs w:val="28"/>
-                <w:lang w:eastAsia="ja-JP"/>
-              </w:rPr>
-              <w:t xml:space="preserve"> C2</w:t>
-            </w:r>
-          </w:p>
-        </w:tc>
-        <w:tc>
-          <w:tcPr>
-            <w:tcW w:w="2160" w:type="dxa"/>
-            <w:tcBorders>
-              <w:top w:val="single" w:sz="4" w:space="0" w:color="auto"/>
-              <w:left w:val="single" w:sz="4" w:space="0" w:color="auto"/>
-              <w:bottom w:val="single" w:sz="4" w:space="0" w:color="auto"/>
-              <w:right w:val="single" w:sz="4" w:space="0" w:color="auto"/>
-            </w:tcBorders>
-            <w:hideMark/>
-          </w:tcPr>
-          <w:p>
-            <w:pPr>
-              <w:spacing w:after="0" w:line="240" w:lineRule="auto"/>
-              <w:jc w:val="center"/>
-              <w:rPr>
-                <w:rFonts w:ascii="Arial" w:eastAsia="MS Mincho" w:hAnsi="Arial" w:cs="Arial"/>
-                <w:b/>
-                <w:color w:val="000000"/>
-                <w:sz w:val="24"/>
-                <w:szCs w:val="28"/>
-                <w:lang w:eastAsia="ja-JP"/>
-              </w:rPr>
-            </w:pPr>
-            <w:r>
-              <w:rPr>
-                <w:rFonts w:ascii="Arial" w:eastAsia="MS Mincho" w:hAnsi="Arial" w:cs="Arial"/>
-                <w:b/>
-                <w:color w:val="000000"/>
-                <w:sz w:val="24"/>
-                <w:szCs w:val="28"/>
-                <w:lang w:eastAsia="ja-JP"/>
-              </w:rPr>
-              <w:t xml:space="preserve">BT </w:t>
-            </w:r>
-            <w:proofErr w:type="spellStart"/>
-            <w:r>
-              <w:rPr>
-                <w:rFonts w:ascii="Arial" w:eastAsia="MS Mincho" w:hAnsi="Arial" w:cs="Arial"/>
-                <w:b/>
-                <w:color w:val="000000"/>
-                <w:sz w:val="24"/>
-                <w:szCs w:val="28"/>
-                <w:lang w:eastAsia="ja-JP"/>
-              </w:rPr>
-              <w:t>Làm</w:t>
-            </w:r>
-            <w:proofErr w:type="spellEnd"/>
-            <w:r>
-              <w:rPr>
-                <w:rFonts w:ascii="Arial" w:eastAsia="MS Mincho" w:hAnsi="Arial" w:cs="Arial"/>
-                <w:b/>
-                <w:color w:val="000000"/>
-                <w:sz w:val="24"/>
-                <w:szCs w:val="28"/>
-                <w:lang w:eastAsia="ja-JP"/>
-              </w:rPr>
-              <w:t xml:space="preserve"> </w:t>
-            </w:r>
-            <w:proofErr w:type="spellStart"/>
-            <w:r>
-              <w:rPr>
-                <w:rFonts w:ascii="Arial" w:eastAsia="MS Mincho" w:hAnsi="Arial" w:cs="Arial"/>
-                <w:b/>
-                <w:color w:val="000000"/>
-                <w:sz w:val="24"/>
-                <w:szCs w:val="28"/>
-                <w:lang w:eastAsia="ja-JP"/>
-              </w:rPr>
-              <w:t>thêm</w:t>
-            </w:r>
-            <w:proofErr w:type="spellEnd"/>
-            <w:r>
-              <w:rPr>
-                <w:rFonts w:ascii="Arial" w:eastAsia="MS Mincho" w:hAnsi="Arial" w:cs="Arial"/>
-                <w:b/>
-                <w:color w:val="000000"/>
-                <w:sz w:val="24"/>
-                <w:szCs w:val="28"/>
-                <w:lang w:eastAsia="ja-JP"/>
-              </w:rPr>
-              <w:t xml:space="preserve"> C3</w:t>
-            </w:r>
-          </w:p>
-        </w:tc>
-        <w:tc>
-          <w:tcPr>
-            <w:tcW w:w="2430" w:type="dxa"/>
-            <w:tcBorders>
-              <w:top w:val="single" w:sz="4" w:space="0" w:color="auto"/>
-              <w:left w:val="single" w:sz="4" w:space="0" w:color="auto"/>
-              <w:bottom w:val="single" w:sz="4" w:space="0" w:color="auto"/>
-              <w:right w:val="single" w:sz="4" w:space="0" w:color="auto"/>
-            </w:tcBorders>
-            <w:hideMark/>
-          </w:tcPr>
-          <w:p>
-            <w:pPr>
-              <w:spacing w:after="0" w:line="240" w:lineRule="auto"/>
-              <w:jc w:val="center"/>
-              <w:rPr>
-                <w:rFonts w:ascii="Arial" w:eastAsia="MS Mincho" w:hAnsi="Arial" w:cs="Arial"/>
-                <w:b/>
-                <w:color w:val="000000"/>
-                <w:sz w:val="24"/>
-                <w:szCs w:val="28"/>
-                <w:lang w:eastAsia="ja-JP"/>
-              </w:rPr>
-            </w:pPr>
-            <w:r>
-              <w:rPr>
-                <w:rFonts w:ascii="Arial" w:eastAsia="MS Mincho" w:hAnsi="Arial" w:cs="Arial"/>
-                <w:b/>
-                <w:color w:val="000000"/>
-                <w:sz w:val="24"/>
-                <w:szCs w:val="28"/>
-                <w:lang w:eastAsia="ja-JP"/>
-              </w:rPr>
-              <w:t xml:space="preserve">BT </w:t>
-            </w:r>
-            <w:proofErr w:type="spellStart"/>
-            <w:r>
-              <w:rPr>
-                <w:rFonts w:ascii="Arial" w:eastAsia="MS Mincho" w:hAnsi="Arial" w:cs="Arial"/>
-                <w:b/>
-                <w:color w:val="000000"/>
-                <w:sz w:val="24"/>
-                <w:szCs w:val="28"/>
-                <w:lang w:eastAsia="ja-JP"/>
-              </w:rPr>
-              <w:t>Làm</w:t>
-            </w:r>
-            <w:proofErr w:type="spellEnd"/>
-            <w:r>
-              <w:rPr>
-                <w:rFonts w:ascii="Arial" w:eastAsia="MS Mincho" w:hAnsi="Arial" w:cs="Arial"/>
-                <w:b/>
-                <w:color w:val="000000"/>
-                <w:sz w:val="24"/>
-                <w:szCs w:val="28"/>
-                <w:lang w:eastAsia="ja-JP"/>
-              </w:rPr>
-              <w:t xml:space="preserve"> </w:t>
-            </w:r>
-            <w:proofErr w:type="spellStart"/>
-            <w:r>
-              <w:rPr>
-                <w:rFonts w:ascii="Arial" w:eastAsia="MS Mincho" w:hAnsi="Arial" w:cs="Arial"/>
-                <w:b/>
-                <w:color w:val="000000"/>
-                <w:sz w:val="24"/>
-                <w:szCs w:val="28"/>
-                <w:lang w:eastAsia="ja-JP"/>
-              </w:rPr>
-              <w:t>thêm</w:t>
-            </w:r>
-            <w:proofErr w:type="spellEnd"/>
-            <w:r>
-              <w:rPr>
-                <w:rFonts w:ascii="Arial" w:eastAsia="MS Mincho" w:hAnsi="Arial" w:cs="Arial"/>
-                <w:b/>
-                <w:color w:val="000000"/>
-                <w:sz w:val="24"/>
-                <w:szCs w:val="28"/>
-                <w:lang w:eastAsia="ja-JP"/>
-              </w:rPr>
-              <w:t xml:space="preserve"> C4</w:t>
-            </w:r>
-          </w:p>
-        </w:tc>
-        <w:tc>
-          <w:tcPr>
-            <w:tcW w:w="2750" w:type="dxa"/>
-            <w:tcBorders>
-              <w:top w:val="single" w:sz="4" w:space="0" w:color="auto"/>
-              <w:left w:val="single" w:sz="4" w:space="0" w:color="auto"/>
-              <w:bottom w:val="single" w:sz="4" w:space="0" w:color="auto"/>
-              <w:right w:val="single" w:sz="4" w:space="0" w:color="auto"/>
-            </w:tcBorders>
-            <w:hideMark/>
-          </w:tcPr>
-          <w:p>
-            <w:pPr>
-              <w:spacing w:after="0" w:line="240" w:lineRule="auto"/>
-              <w:jc w:val="center"/>
-              <w:rPr>
-                <w:rFonts w:ascii="Arial" w:eastAsia="MS Mincho" w:hAnsi="Arial" w:cs="Arial"/>
-                <w:b/>
-                <w:color w:val="000000"/>
-                <w:sz w:val="24"/>
-                <w:szCs w:val="28"/>
-                <w:lang w:eastAsia="ja-JP"/>
-              </w:rPr>
-            </w:pPr>
-            <w:r>
-              <w:rPr>
-                <w:rFonts w:ascii="Arial" w:eastAsia="MS Mincho" w:hAnsi="Arial" w:cs="Arial"/>
-                <w:b/>
-                <w:color w:val="000000"/>
-                <w:sz w:val="24"/>
-                <w:szCs w:val="28"/>
-                <w:lang w:eastAsia="ja-JP"/>
-              </w:rPr>
-              <w:t xml:space="preserve">BT </w:t>
-            </w:r>
-            <w:proofErr w:type="spellStart"/>
-            <w:r>
-              <w:rPr>
-                <w:rFonts w:ascii="Arial" w:eastAsia="MS Mincho" w:hAnsi="Arial" w:cs="Arial"/>
-                <w:b/>
-                <w:color w:val="000000"/>
-                <w:sz w:val="24"/>
-                <w:szCs w:val="28"/>
-                <w:lang w:eastAsia="ja-JP"/>
-              </w:rPr>
-              <w:t>Làm</w:t>
-            </w:r>
-            <w:proofErr w:type="spellEnd"/>
-            <w:r>
-              <w:rPr>
-                <w:rFonts w:ascii="Arial" w:eastAsia="MS Mincho" w:hAnsi="Arial" w:cs="Arial"/>
-                <w:b/>
-                <w:color w:val="000000"/>
-                <w:sz w:val="24"/>
-                <w:szCs w:val="28"/>
-                <w:lang w:eastAsia="ja-JP"/>
-              </w:rPr>
-              <w:t xml:space="preserve"> </w:t>
-            </w:r>
-            <w:proofErr w:type="spellStart"/>
-            <w:r>
-              <w:rPr>
-                <w:rFonts w:ascii="Arial" w:eastAsia="MS Mincho" w:hAnsi="Arial" w:cs="Arial"/>
-                <w:b/>
-                <w:color w:val="000000"/>
-                <w:sz w:val="24"/>
-                <w:szCs w:val="28"/>
-                <w:lang w:eastAsia="ja-JP"/>
-              </w:rPr>
-              <w:t>thêm</w:t>
-            </w:r>
-            <w:proofErr w:type="spellEnd"/>
-            <w:r>
-              <w:rPr>
-                <w:rFonts w:ascii="Arial" w:eastAsia="MS Mincho" w:hAnsi="Arial" w:cs="Arial"/>
-                <w:b/>
-                <w:color w:val="000000"/>
-                <w:sz w:val="24"/>
-                <w:szCs w:val="28"/>
-                <w:lang w:eastAsia="ja-JP"/>
-              </w:rPr>
-              <w:t xml:space="preserve"> C5</w:t>
+              <w:t>BT Làm thêm C5</w:t>
             </w:r>
           </w:p>
         </w:tc>
@@ -738,22 +448,19 @@
           </w:tcPr>
           <w:p>
             <w:pPr>
-              <w:jc w:val="both"/>
-              <w:rPr>
-                <w:rFonts w:ascii="Arial" w:eastAsia="Times New Roman" w:hAnsi="Arial" w:cs="Arial"/>
-                <w:sz w:val="20"/>
-                <w:szCs w:val="20"/>
-              </w:rPr>
-            </w:pPr>
-            <w:proofErr w:type="spellStart"/>
+              <w:rPr>
+                <w:rFonts w:ascii="Arial" w:eastAsia="Times New Roman" w:hAnsi="Arial" w:cs="Arial"/>
+                <w:sz w:val="20"/>
+                <w:szCs w:val="20"/>
+              </w:rPr>
+            </w:pPr>
             <w:r>
               <w:rPr>
                 <w:rFonts w:cs="Calibri"/>
                 <w:color w:val="000000"/>
               </w:rPr>
-              <w:t>Châu</w:t>
-            </w:r>
-            <w:proofErr w:type="spellEnd"/>
+              <w:t>Nguyễn Thị Thảo</w:t>
+            </w:r>
             <w:r>
               <w:rPr>
                 <w:rFonts w:cs="Calibri"/>
@@ -761,31 +468,13 @@
               </w:rPr>
               <w:t xml:space="preserve"> </w:t>
             </w:r>
-            <w:proofErr w:type="spellStart"/>
             <w:r>
               <w:rPr>
                 <w:rFonts w:cs="Calibri"/>
                 <w:color w:val="000000"/>
               </w:rPr>
-              <w:t>Thiên</w:t>
-            </w:r>
-            <w:proofErr w:type="spellEnd"/>
-            <w:r>
-              <w:rPr>
-                <w:rFonts w:cs="Calibri"/>
-                <w:color w:val="000000"/>
-              </w:rPr>
-              <w:t xml:space="preserve"> </w:t>
-            </w:r>
-            <w:proofErr w:type="spellStart"/>
-            <w:r>
-              <w:rPr>
-                <w:rFonts w:cs="Calibri"/>
-                <w:color w:val="000000"/>
-              </w:rPr>
-              <w:t>Thành</w:t>
-            </w:r>
-            <w:proofErr w:type="spellEnd"/>
+              <w:t>Nguyên</w:t>
+            </w:r>
           </w:p>
         </w:tc>
         <w:tc>
@@ -965,47 +654,13 @@
                 <w:szCs w:val="20"/>
               </w:rPr>
             </w:pPr>
-            <w:proofErr w:type="spellStart"/>
             <w:r>
               <w:rPr>
                 <w:rFonts w:cs="Calibri"/>
                 <w:color w:val="000000"/>
               </w:rPr>
-              <w:t>Nguyễn</w:t>
-            </w:r>
-            <w:proofErr w:type="spellEnd"/>
-            <w:r>
-              <w:rPr>
-                <w:rFonts w:cs="Calibri"/>
-                <w:color w:val="000000"/>
-              </w:rPr>
-              <w:t xml:space="preserve"> </w:t>
-            </w:r>
-            <w:proofErr w:type="spellStart"/>
-            <w:r>
-              <w:rPr>
-                <w:rFonts w:cs="Calibri"/>
-                <w:color w:val="000000"/>
-              </w:rPr>
-              <w:t>Công</w:t>
-            </w:r>
-            <w:proofErr w:type="spellEnd"/>
-            <w:r>
-              <w:rPr>
-                <w:rFonts w:cs="Calibri"/>
-                <w:color w:val="000000"/>
-              </w:rPr>
-              <w:t xml:space="preserve"> </w:t>
-            </w:r>
-            <w:proofErr w:type="spellStart"/>
-            <w:r>
-              <w:rPr>
-                <w:rFonts w:cs="Calibri"/>
-                <w:color w:val="000000"/>
-              </w:rPr>
-              <w:t>Thành</w:t>
-            </w:r>
-            <w:proofErr w:type="spellEnd"/>
+              <w:t>Nguyễn Thị Phương Thy</w:t>
+            </w:r>
           </w:p>
         </w:tc>
         <w:tc>
@@ -1185,63 +840,13 @@
                 <w:szCs w:val="20"/>
               </w:rPr>
             </w:pPr>
-            <w:proofErr w:type="spellStart"/>
             <w:r>
               <w:rPr>
                 <w:rFonts w:cs="Calibri"/>
                 <w:color w:val="000000"/>
               </w:rPr>
-              <w:t>Nguyễn</w:t>
-            </w:r>
-            <w:proofErr w:type="spellEnd"/>
-            <w:r>
-              <w:rPr>
-                <w:rFonts w:cs="Calibri"/>
-                <w:color w:val="000000"/>
-              </w:rPr>
-              <w:t xml:space="preserve"> </w:t>
-            </w:r>
-            <w:proofErr w:type="spellStart"/>
-            <w:r>
-              <w:rPr>
-                <w:rFonts w:cs="Calibri"/>
-                <w:color w:val="000000"/>
-              </w:rPr>
-              <w:t>Thị</w:t>
-            </w:r>
-            <w:proofErr w:type="spellEnd"/>
-            <w:r>
-              <w:rPr>
-                <w:rFonts w:cs="Calibri"/>
-                <w:color w:val="000000"/>
-              </w:rPr>
-              <w:t xml:space="preserve"> </w:t>
-            </w:r>
-            <w:proofErr w:type="spellStart"/>
-            <w:r>
-              <w:rPr>
-                <w:rFonts w:cs="Calibri"/>
-                <w:color w:val="000000"/>
-              </w:rPr>
-              <w:t>Phương</w:t>
-            </w:r>
-            <w:proofErr w:type="spellEnd"/>
-            <w:r>
-              <w:rPr>
-                <w:rFonts w:cs="Calibri"/>
-                <w:color w:val="000000"/>
-              </w:rPr>
-              <w:t xml:space="preserve"> </w:t>
-            </w:r>
-            <w:proofErr w:type="spellStart"/>
-            <w:r>
-              <w:rPr>
-                <w:rFonts w:cs="Calibri"/>
-                <w:color w:val="000000"/>
-              </w:rPr>
-              <w:t>Thảo</w:t>
-            </w:r>
-            <w:proofErr w:type="spellEnd"/>
+              <w:t>Nguyễn Trần Hàn Tín</w:t>
+            </w:r>
           </w:p>
         </w:tc>
         <w:tc>
@@ -1421,31 +1026,13 @@
                 <w:szCs w:val="20"/>
               </w:rPr>
             </w:pPr>
-            <w:proofErr w:type="spellStart"/>
             <w:r>
               <w:rPr>
                 <w:rFonts w:cs="Calibri"/>
                 <w:color w:val="000000"/>
               </w:rPr>
-              <w:t>Phó</w:t>
-            </w:r>
-            <w:proofErr w:type="spellEnd"/>
-            <w:r>
-              <w:rPr>
-                <w:rFonts w:cs="Calibri"/>
-                <w:color w:val="000000"/>
-              </w:rPr>
-              <w:t xml:space="preserve"> Thanh </w:t>
-            </w:r>
-            <w:proofErr w:type="spellStart"/>
-            <w:r>
-              <w:rPr>
-                <w:rFonts w:cs="Calibri"/>
-                <w:color w:val="000000"/>
-              </w:rPr>
-              <w:t>Thăng</w:t>
-            </w:r>
-            <w:proofErr w:type="spellEnd"/>
+              <w:t>Trần Trọng Tín</w:t>
+            </w:r>
           </w:p>
         </w:tc>
         <w:tc>
@@ -1628,47 +1215,13 @@
                 <w:lang w:eastAsia="ja-JP"/>
               </w:rPr>
             </w:pPr>
-            <w:proofErr w:type="spellStart"/>
             <w:r>
               <w:rPr>
                 <w:rFonts w:cs="Calibri"/>
                 <w:color w:val="000000"/>
               </w:rPr>
-              <w:t>Nguyễn</w:t>
-            </w:r>
-            <w:proofErr w:type="spellEnd"/>
-            <w:r>
-              <w:rPr>
-                <w:rFonts w:cs="Calibri"/>
-                <w:color w:val="000000"/>
-              </w:rPr>
-              <w:t xml:space="preserve"> </w:t>
-            </w:r>
-            <w:proofErr w:type="spellStart"/>
-            <w:r>
-              <w:rPr>
-                <w:rFonts w:cs="Calibri"/>
-                <w:color w:val="000000"/>
-              </w:rPr>
-              <w:t>Văn</w:t>
-            </w:r>
-            <w:proofErr w:type="spellEnd"/>
-            <w:r>
-              <w:rPr>
-                <w:rFonts w:cs="Calibri"/>
-                <w:color w:val="000000"/>
-              </w:rPr>
-              <w:t xml:space="preserve"> Thanh </w:t>
-            </w:r>
-            <w:proofErr w:type="spellStart"/>
-            <w:r>
-              <w:rPr>
-                <w:rFonts w:cs="Calibri"/>
-                <w:color w:val="000000"/>
-              </w:rPr>
-              <w:t>Thiên</w:t>
-            </w:r>
-            <w:proofErr w:type="spellEnd"/>
+              <w:t>Đỗ Thị Trang</w:t>
+            </w:r>
           </w:p>
         </w:tc>
         <w:tc>
@@ -1850,47 +1403,13 @@
                 <w:lang w:eastAsia="ja-JP"/>
               </w:rPr>
             </w:pPr>
-            <w:proofErr w:type="spellStart"/>
             <w:r>
               <w:rPr>
                 <w:rFonts w:cs="Calibri"/>
                 <w:color w:val="000000"/>
               </w:rPr>
-              <w:t>Nguyễn</w:t>
-            </w:r>
-            <w:proofErr w:type="spellEnd"/>
-            <w:r>
-              <w:rPr>
-                <w:rFonts w:cs="Calibri"/>
-                <w:color w:val="000000"/>
-              </w:rPr>
-              <w:t xml:space="preserve"> </w:t>
-            </w:r>
-            <w:proofErr w:type="spellStart"/>
-            <w:r>
-              <w:rPr>
-                <w:rFonts w:cs="Calibri"/>
-                <w:color w:val="000000"/>
-              </w:rPr>
-              <w:t>Phương</w:t>
-            </w:r>
-            <w:proofErr w:type="spellEnd"/>
-            <w:r>
-              <w:rPr>
-                <w:rFonts w:cs="Calibri"/>
-                <w:color w:val="000000"/>
-              </w:rPr>
-              <w:t xml:space="preserve"> Thu </w:t>
-            </w:r>
-            <w:proofErr w:type="spellStart"/>
-            <w:r>
-              <w:rPr>
-                <w:rFonts w:cs="Calibri"/>
-                <w:color w:val="000000"/>
-              </w:rPr>
-              <w:t>Thủy</w:t>
-            </w:r>
-            <w:proofErr w:type="spellEnd"/>
+              <w:t>Huỳnh Thị Ngọc Trang</w:t>
+            </w:r>
           </w:p>
         </w:tc>
         <w:tc>
@@ -2286,7 +1805,6 @@
                 <w:lang w:val="en-GB" w:eastAsia="en-GB"/>
               </w:rPr>
             </w:pPr>
-            <w:proofErr w:type="spellStart"/>
             <w:r>
               <w:rPr>
                 <w:rFonts w:ascii="Arial" w:eastAsia="Times New Roman" w:hAnsi="Arial" w:cs="Arial"/>
@@ -2297,10 +1815,27 @@
                 <w:szCs w:val="21"/>
                 <w:lang w:val="en-GB" w:eastAsia="en-GB"/>
               </w:rPr>
-              <w:t>Họ</w:t>
-            </w:r>
-            <w:proofErr w:type="spellEnd"/>
-            <w:r>
+              <w:t>Họ và Tên</w:t>
+            </w:r>
+          </w:p>
+        </w:tc>
+        <w:tc>
+          <w:tcPr>
+            <w:tcW w:w="1173" w:type="dxa"/>
+            <w:tcBorders>
+              <w:top w:val="nil"/>
+              <w:left w:val="nil"/>
+              <w:bottom w:val="single" w:sz="4" w:space="0" w:color="808080"/>
+              <w:right w:val="single" w:sz="4" w:space="0" w:color="808080"/>
+            </w:tcBorders>
+            <w:shd w:val="clear" w:color="auto" w:fill="auto"/>
+            <w:vAlign w:val="center"/>
+            <w:hideMark/>
+          </w:tcPr>
+          <w:p>
+            <w:pPr>
+              <w:spacing w:after="0" w:line="240" w:lineRule="auto"/>
+              <w:jc w:val="center"/>
               <w:rPr>
                 <w:rFonts w:ascii="Arial" w:eastAsia="Times New Roman" w:hAnsi="Arial" w:cs="Arial"/>
                 <w:b/>
@@ -2310,9 +1845,7 @@
                 <w:szCs w:val="21"/>
                 <w:lang w:val="en-GB" w:eastAsia="en-GB"/>
               </w:rPr>
-              <w:t xml:space="preserve"> </w:t>
-            </w:r>
-            <w:proofErr w:type="spellStart"/>
+            </w:pPr>
             <w:r>
               <w:rPr>
                 <w:rFonts w:ascii="Arial" w:eastAsia="Times New Roman" w:hAnsi="Arial" w:cs="Arial"/>
@@ -2323,10 +1856,27 @@
                 <w:szCs w:val="21"/>
                 <w:lang w:val="en-GB" w:eastAsia="en-GB"/>
               </w:rPr>
-              <w:t>và</w:t>
-            </w:r>
-            <w:proofErr w:type="spellEnd"/>
-            <w:r>
+              <w:t>Giới tính</w:t>
+            </w:r>
+          </w:p>
+        </w:tc>
+        <w:tc>
+          <w:tcPr>
+            <w:tcW w:w="1418" w:type="dxa"/>
+            <w:tcBorders>
+              <w:top w:val="nil"/>
+              <w:left w:val="nil"/>
+              <w:bottom w:val="single" w:sz="4" w:space="0" w:color="808080"/>
+              <w:right w:val="single" w:sz="4" w:space="0" w:color="808080"/>
+            </w:tcBorders>
+            <w:shd w:val="clear" w:color="auto" w:fill="auto"/>
+            <w:vAlign w:val="center"/>
+            <w:hideMark/>
+          </w:tcPr>
+          <w:p>
+            <w:pPr>
+              <w:spacing w:after="0" w:line="240" w:lineRule="auto"/>
+              <w:jc w:val="center"/>
               <w:rPr>
                 <w:rFonts w:ascii="Arial" w:eastAsia="Times New Roman" w:hAnsi="Arial" w:cs="Arial"/>
                 <w:b/>
@@ -2336,9 +1886,7 @@
                 <w:szCs w:val="21"/>
                 <w:lang w:val="en-GB" w:eastAsia="en-GB"/>
               </w:rPr>
-              <w:t xml:space="preserve"> </w:t>
-            </w:r>
-            <w:proofErr w:type="spellStart"/>
+            </w:pPr>
             <w:r>
               <w:rPr>
                 <w:rFonts w:ascii="Arial" w:eastAsia="Times New Roman" w:hAnsi="Arial" w:cs="Arial"/>
@@ -2349,14 +1897,13 @@
                 <w:szCs w:val="21"/>
                 <w:lang w:val="en-GB" w:eastAsia="en-GB"/>
               </w:rPr>
-              <w:t>Tên</w:t>
-            </w:r>
-            <w:proofErr w:type="spellEnd"/>
-          </w:p>
-        </w:tc>
-        <w:tc>
-          <w:tcPr>
-            <w:tcW w:w="1173" w:type="dxa"/>
+              <w:t>Ngày sinh</w:t>
+            </w:r>
+          </w:p>
+        </w:tc>
+        <w:tc>
+          <w:tcPr>
+            <w:tcW w:w="1070" w:type="dxa"/>
             <w:tcBorders>
               <w:top w:val="nil"/>
               <w:left w:val="nil"/>
@@ -2381,7 +1928,6 @@
                 <w:lang w:val="en-GB" w:eastAsia="en-GB"/>
               </w:rPr>
             </w:pPr>
-            <w:proofErr w:type="spellStart"/>
             <w:r>
               <w:rPr>
                 <w:rFonts w:ascii="Arial" w:eastAsia="Times New Roman" w:hAnsi="Arial" w:cs="Arial"/>
@@ -2392,10 +1938,27 @@
                 <w:szCs w:val="21"/>
                 <w:lang w:val="en-GB" w:eastAsia="en-GB"/>
               </w:rPr>
-              <w:t>Giới</w:t>
-            </w:r>
-            <w:proofErr w:type="spellEnd"/>
-            <w:r>
+              <w:t>Nơi sinh</w:t>
+            </w:r>
+          </w:p>
+        </w:tc>
+        <w:tc>
+          <w:tcPr>
+            <w:tcW w:w="3693" w:type="dxa"/>
+            <w:tcBorders>
+              <w:top w:val="nil"/>
+              <w:left w:val="nil"/>
+              <w:bottom w:val="single" w:sz="4" w:space="0" w:color="808080"/>
+              <w:right w:val="single" w:sz="4" w:space="0" w:color="808080"/>
+            </w:tcBorders>
+            <w:shd w:val="clear" w:color="auto" w:fill="auto"/>
+            <w:vAlign w:val="center"/>
+            <w:hideMark/>
+          </w:tcPr>
+          <w:p>
+            <w:pPr>
+              <w:spacing w:after="0" w:line="240" w:lineRule="auto"/>
+              <w:jc w:val="center"/>
               <w:rPr>
                 <w:rFonts w:ascii="Arial" w:eastAsia="Times New Roman" w:hAnsi="Arial" w:cs="Arial"/>
                 <w:b/>
@@ -2405,9 +1968,7 @@
                 <w:szCs w:val="21"/>
                 <w:lang w:val="en-GB" w:eastAsia="en-GB"/>
               </w:rPr>
-              <w:t xml:space="preserve"> </w:t>
-            </w:r>
-            <w:proofErr w:type="spellStart"/>
+            </w:pPr>
             <w:r>
               <w:rPr>
                 <w:rFonts w:ascii="Arial" w:eastAsia="Times New Roman" w:hAnsi="Arial" w:cs="Arial"/>
@@ -2418,14 +1979,13 @@
                 <w:szCs w:val="21"/>
                 <w:lang w:val="en-GB" w:eastAsia="en-GB"/>
               </w:rPr>
-              <w:t>tính</w:t>
-            </w:r>
-            <w:proofErr w:type="spellEnd"/>
-          </w:p>
-        </w:tc>
-        <w:tc>
-          <w:tcPr>
-            <w:tcW w:w="1418" w:type="dxa"/>
+              <w:t>Email</w:t>
+            </w:r>
+          </w:p>
+        </w:tc>
+        <w:tc>
+          <w:tcPr>
+            <w:tcW w:w="1792" w:type="dxa"/>
             <w:tcBorders>
               <w:top w:val="nil"/>
               <w:left w:val="nil"/>
@@ -2450,7 +2010,6 @@
                 <w:lang w:val="en-GB" w:eastAsia="en-GB"/>
               </w:rPr>
             </w:pPr>
-            <w:proofErr w:type="spellStart"/>
             <w:r>
               <w:rPr>
                 <w:rFonts w:ascii="Arial" w:eastAsia="Times New Roman" w:hAnsi="Arial" w:cs="Arial"/>
@@ -2461,10 +2020,27 @@
                 <w:szCs w:val="21"/>
                 <w:lang w:val="en-GB" w:eastAsia="en-GB"/>
               </w:rPr>
-              <w:t>Ngày</w:t>
-            </w:r>
-            <w:proofErr w:type="spellEnd"/>
-            <w:r>
+              <w:t>Điện Thoại</w:t>
+            </w:r>
+          </w:p>
+        </w:tc>
+        <w:tc>
+          <w:tcPr>
+            <w:tcW w:w="1468" w:type="dxa"/>
+            <w:tcBorders>
+              <w:top w:val="nil"/>
+              <w:left w:val="nil"/>
+              <w:bottom w:val="single" w:sz="4" w:space="0" w:color="808080"/>
+              <w:right w:val="single" w:sz="4" w:space="0" w:color="808080"/>
+            </w:tcBorders>
+            <w:shd w:val="clear" w:color="auto" w:fill="auto"/>
+            <w:vAlign w:val="center"/>
+            <w:hideMark/>
+          </w:tcPr>
+          <w:p>
+            <w:pPr>
+              <w:spacing w:after="0" w:line="240" w:lineRule="auto"/>
+              <w:jc w:val="center"/>
               <w:rPr>
                 <w:rFonts w:ascii="Arial" w:eastAsia="Times New Roman" w:hAnsi="Arial" w:cs="Arial"/>
                 <w:b/>
@@ -2474,9 +2050,7 @@
                 <w:szCs w:val="21"/>
                 <w:lang w:val="en-GB" w:eastAsia="en-GB"/>
               </w:rPr>
-              <w:t xml:space="preserve"> </w:t>
-            </w:r>
-            <w:proofErr w:type="spellStart"/>
+            </w:pPr>
             <w:r>
               <w:rPr>
                 <w:rFonts w:ascii="Arial" w:eastAsia="Times New Roman" w:hAnsi="Arial" w:cs="Arial"/>
@@ -2487,257 +2061,8 @@
                 <w:szCs w:val="21"/>
                 <w:lang w:val="en-GB" w:eastAsia="en-GB"/>
               </w:rPr>
-              <w:t>sinh</w:t>
-            </w:r>
-            <w:proofErr w:type="spellEnd"/>
-          </w:p>
-        </w:tc>
-        <w:tc>
-          <w:tcPr>
-            <w:tcW w:w="1070" w:type="dxa"/>
-            <w:tcBorders>
-              <w:top w:val="nil"/>
-              <w:left w:val="nil"/>
-              <w:bottom w:val="single" w:sz="4" w:space="0" w:color="808080"/>
-              <w:right w:val="single" w:sz="4" w:space="0" w:color="808080"/>
-            </w:tcBorders>
-            <w:shd w:val="clear" w:color="auto" w:fill="auto"/>
-            <w:vAlign w:val="center"/>
-            <w:hideMark/>
-          </w:tcPr>
-          <w:p>
-            <w:pPr>
-              <w:spacing w:after="0" w:line="240" w:lineRule="auto"/>
-              <w:jc w:val="center"/>
-              <w:rPr>
-                <w:rFonts w:ascii="Arial" w:eastAsia="Times New Roman" w:hAnsi="Arial" w:cs="Arial"/>
-                <w:b/>
-                <w:bCs/>
-                <w:color w:val="002060"/>
-                <w:sz w:val="21"/>
-                <w:szCs w:val="21"/>
-                <w:lang w:val="en-GB" w:eastAsia="en-GB"/>
-              </w:rPr>
-            </w:pPr>
-            <w:proofErr w:type="spellStart"/>
-            <w:r>
-              <w:rPr>
-                <w:rFonts w:ascii="Arial" w:eastAsia="Times New Roman" w:hAnsi="Arial" w:cs="Arial"/>
-                <w:b/>
-                <w:bCs/>
-                <w:color w:val="002060"/>
-                <w:sz w:val="21"/>
-                <w:szCs w:val="21"/>
-                <w:lang w:val="en-GB" w:eastAsia="en-GB"/>
-              </w:rPr>
-              <w:t>Nơi</w:t>
-            </w:r>
-            <w:proofErr w:type="spellEnd"/>
-            <w:r>
-              <w:rPr>
-                <w:rFonts w:ascii="Arial" w:eastAsia="Times New Roman" w:hAnsi="Arial" w:cs="Arial"/>
-                <w:b/>
-                <w:bCs/>
-                <w:color w:val="002060"/>
-                <w:sz w:val="21"/>
-                <w:szCs w:val="21"/>
-                <w:lang w:val="en-GB" w:eastAsia="en-GB"/>
-              </w:rPr>
-              <w:t xml:space="preserve"> </w:t>
-            </w:r>
-            <w:proofErr w:type="spellStart"/>
-            <w:r>
-              <w:rPr>
-                <w:rFonts w:ascii="Arial" w:eastAsia="Times New Roman" w:hAnsi="Arial" w:cs="Arial"/>
-                <w:b/>
-                <w:bCs/>
-                <w:color w:val="002060"/>
-                <w:sz w:val="21"/>
-                <w:szCs w:val="21"/>
-                <w:lang w:val="en-GB" w:eastAsia="en-GB"/>
-              </w:rPr>
-              <w:t>sinh</w:t>
-            </w:r>
-            <w:proofErr w:type="spellEnd"/>
-          </w:p>
-        </w:tc>
-        <w:tc>
-          <w:tcPr>
-            <w:tcW w:w="3693" w:type="dxa"/>
-            <w:tcBorders>
-              <w:top w:val="nil"/>
-              <w:left w:val="nil"/>
-              <w:bottom w:val="single" w:sz="4" w:space="0" w:color="808080"/>
-              <w:right w:val="single" w:sz="4" w:space="0" w:color="808080"/>
-            </w:tcBorders>
-            <w:shd w:val="clear" w:color="auto" w:fill="auto"/>
-            <w:vAlign w:val="center"/>
-            <w:hideMark/>
-          </w:tcPr>
-          <w:p>
-            <w:pPr>
-              <w:spacing w:after="0" w:line="240" w:lineRule="auto"/>
-              <w:jc w:val="center"/>
-              <w:rPr>
-                <w:rFonts w:ascii="Arial" w:eastAsia="Times New Roman" w:hAnsi="Arial" w:cs="Arial"/>
-                <w:b/>
-                <w:bCs/>
-                <w:color w:val="002060"/>
-                <w:sz w:val="21"/>
-                <w:szCs w:val="21"/>
-                <w:lang w:val="en-GB" w:eastAsia="en-GB"/>
-              </w:rPr>
-            </w:pPr>
-            <w:r>
-              <w:rPr>
-                <w:rFonts w:ascii="Arial" w:eastAsia="Times New Roman" w:hAnsi="Arial" w:cs="Arial"/>
-                <w:b/>
-                <w:bCs/>
-                <w:color w:val="002060"/>
-                <w:sz w:val="21"/>
-                <w:szCs w:val="21"/>
-                <w:lang w:val="en-GB" w:eastAsia="en-GB"/>
-              </w:rPr>
-              <w:t>Email</w:t>
-            </w:r>
-          </w:p>
-        </w:tc>
-        <w:tc>
-          <w:tcPr>
-            <w:tcW w:w="1792" w:type="dxa"/>
-            <w:tcBorders>
-              <w:top w:val="nil"/>
-              <w:left w:val="nil"/>
-              <w:bottom w:val="single" w:sz="4" w:space="0" w:color="808080"/>
-              <w:right w:val="single" w:sz="4" w:space="0" w:color="808080"/>
-            </w:tcBorders>
-            <w:shd w:val="clear" w:color="auto" w:fill="auto"/>
-            <w:vAlign w:val="center"/>
-            <w:hideMark/>
-          </w:tcPr>
-          <w:p>
-            <w:pPr>
-              <w:spacing w:after="0" w:line="240" w:lineRule="auto"/>
-              <w:jc w:val="center"/>
-              <w:rPr>
-                <w:rFonts w:ascii="Arial" w:eastAsia="Times New Roman" w:hAnsi="Arial" w:cs="Arial"/>
-                <w:b/>
-                <w:bCs/>
-                <w:color w:val="002060"/>
-                <w:sz w:val="21"/>
-                <w:szCs w:val="21"/>
-                <w:lang w:val="en-GB" w:eastAsia="en-GB"/>
-              </w:rPr>
-            </w:pPr>
-            <w:proofErr w:type="spellStart"/>
-            <w:r>
-              <w:rPr>
-                <w:rFonts w:ascii="Arial" w:eastAsia="Times New Roman" w:hAnsi="Arial" w:cs="Arial"/>
-                <w:b/>
-                <w:bCs/>
-                <w:color w:val="002060"/>
-                <w:sz w:val="21"/>
-                <w:szCs w:val="21"/>
-                <w:lang w:val="en-GB" w:eastAsia="en-GB"/>
-              </w:rPr>
-              <w:t>Điện</w:t>
-            </w:r>
-            <w:proofErr w:type="spellEnd"/>
-            <w:r>
-              <w:rPr>
-                <w:rFonts w:ascii="Arial" w:eastAsia="Times New Roman" w:hAnsi="Arial" w:cs="Arial"/>
-                <w:b/>
-                <w:bCs/>
-                <w:color w:val="002060"/>
-                <w:sz w:val="21"/>
-                <w:szCs w:val="21"/>
-                <w:lang w:val="en-GB" w:eastAsia="en-GB"/>
-              </w:rPr>
-              <w:t xml:space="preserve"> </w:t>
-            </w:r>
-            <w:proofErr w:type="spellStart"/>
-            <w:r>
-              <w:rPr>
-                <w:rFonts w:ascii="Arial" w:eastAsia="Times New Roman" w:hAnsi="Arial" w:cs="Arial"/>
-                <w:b/>
-                <w:bCs/>
-                <w:color w:val="002060"/>
-                <w:sz w:val="21"/>
-                <w:szCs w:val="21"/>
-                <w:lang w:val="en-GB" w:eastAsia="en-GB"/>
-              </w:rPr>
-              <w:t>Thoại</w:t>
-            </w:r>
-            <w:proofErr w:type="spellEnd"/>
-          </w:p>
-        </w:tc>
-        <w:tc>
-          <w:tcPr>
-            <w:tcW w:w="1468" w:type="dxa"/>
-            <w:tcBorders>
-              <w:top w:val="nil"/>
-              <w:left w:val="nil"/>
-              <w:bottom w:val="single" w:sz="4" w:space="0" w:color="808080"/>
-              <w:right w:val="single" w:sz="4" w:space="0" w:color="808080"/>
-            </w:tcBorders>
-            <w:shd w:val="clear" w:color="auto" w:fill="auto"/>
-            <w:vAlign w:val="center"/>
-            <w:hideMark/>
-          </w:tcPr>
-          <w:p>
-            <w:pPr>
-              <w:spacing w:after="0" w:line="240" w:lineRule="auto"/>
-              <w:jc w:val="center"/>
-              <w:rPr>
-                <w:rFonts w:ascii="Arial" w:eastAsia="Times New Roman" w:hAnsi="Arial" w:cs="Arial"/>
-                <w:b/>
-                <w:bCs/>
-                <w:color w:val="002060"/>
-                <w:sz w:val="21"/>
-                <w:szCs w:val="21"/>
-                <w:lang w:val="en-GB" w:eastAsia="en-GB"/>
-              </w:rPr>
-            </w:pPr>
-            <w:proofErr w:type="spellStart"/>
-            <w:r>
-              <w:rPr>
-                <w:rFonts w:ascii="Arial" w:eastAsia="Times New Roman" w:hAnsi="Arial" w:cs="Arial"/>
-                <w:b/>
-                <w:bCs/>
-                <w:color w:val="002060"/>
-                <w:sz w:val="21"/>
-                <w:szCs w:val="21"/>
-                <w:lang w:val="en-GB" w:eastAsia="en-GB"/>
-              </w:rPr>
-              <w:t>Ghi</w:t>
-            </w:r>
-            <w:proofErr w:type="spellEnd"/>
-            <w:r>
-              <w:rPr>
-                <w:rFonts w:ascii="Arial" w:eastAsia="Times New Roman" w:hAnsi="Arial" w:cs="Arial"/>
-                <w:b/>
-                <w:bCs/>
-                <w:color w:val="002060"/>
-                <w:sz w:val="21"/>
-                <w:szCs w:val="21"/>
-                <w:lang w:val="en-GB" w:eastAsia="en-GB"/>
-              </w:rPr>
-              <w:t xml:space="preserve"> </w:t>
-            </w:r>
-            <w:proofErr w:type="spellStart"/>
-            <w:r>
-              <w:rPr>
-                <w:rFonts w:ascii="Arial" w:eastAsia="Times New Roman" w:hAnsi="Arial" w:cs="Arial"/>
-                <w:b/>
-                <w:bCs/>
-                <w:color w:val="002060"/>
-                <w:sz w:val="21"/>
-                <w:szCs w:val="21"/>
-                <w:lang w:val="en-GB" w:eastAsia="en-GB"/>
-              </w:rPr>
-              <w:t>chú</w:t>
-            </w:r>
-            <w:proofErr w:type="spellEnd"/>
+              <w:t>Ghi chú</w:t>
+            </w:r>
           </w:p>
         </w:tc>
       </w:tr>
@@ -2831,15 +2156,13 @@
                 <w:lang w:val="en-GB" w:eastAsia="en-GB"/>
               </w:rPr>
             </w:pPr>
-            <w:proofErr w:type="spellStart"/>
             <w:r>
               <w:rPr>
                 <w:rFonts w:cs="Calibri"/>
                 <w:color w:val="000000"/>
               </w:rPr>
-              <w:t>Châu</w:t>
-            </w:r>
-            <w:proofErr w:type="spellEnd"/>
+              <w:t>Nguyễn Thị Thảo</w:t>
+            </w:r>
             <w:r>
               <w:rPr>
                 <w:rFonts w:cs="Calibri"/>
@@ -2847,31 +2170,13 @@
               </w:rPr>
               <w:t xml:space="preserve"> </w:t>
             </w:r>
-            <w:proofErr w:type="spellStart"/>
             <w:r>
               <w:rPr>
                 <w:rFonts w:cs="Calibri"/>
                 <w:color w:val="000000"/>
               </w:rPr>
-              <w:t>Thiên</w:t>
-            </w:r>
-            <w:proofErr w:type="spellEnd"/>
-            <w:r>
-              <w:rPr>
-                <w:rFonts w:cs="Calibri"/>
-                <w:color w:val="000000"/>
-              </w:rPr>
-              <w:t xml:space="preserve"> </w:t>
-            </w:r>
-            <w:proofErr w:type="spellStart"/>
-            <w:r>
-              <w:rPr>
-                <w:rFonts w:cs="Calibri"/>
-                <w:color w:val="000000"/>
-              </w:rPr>
-              <w:t>Thành</w:t>
-            </w:r>
-            <w:proofErr w:type="spellEnd"/>
+              <w:t>Nguyên</w:t>
+            </w:r>
           </w:p>
         </w:tc>
         <w:tc>
@@ -3117,47 +2422,13 @@
                 <w:lang w:val="en-GB" w:eastAsia="en-GB"/>
               </w:rPr>
             </w:pPr>
-            <w:proofErr w:type="spellStart"/>
             <w:r>
               <w:rPr>
                 <w:rFonts w:cs="Calibri"/>
                 <w:color w:val="000000"/>
               </w:rPr>
-              <w:t>Nguyễn</w:t>
-            </w:r>
-            <w:proofErr w:type="spellEnd"/>
-            <w:r>
-              <w:rPr>
-                <w:rFonts w:cs="Calibri"/>
-                <w:color w:val="000000"/>
-              </w:rPr>
-              <w:t xml:space="preserve"> </w:t>
-            </w:r>
-            <w:proofErr w:type="spellStart"/>
-            <w:r>
-              <w:rPr>
-                <w:rFonts w:cs="Calibri"/>
-                <w:color w:val="000000"/>
-              </w:rPr>
-              <w:t>Công</w:t>
-            </w:r>
-            <w:proofErr w:type="spellEnd"/>
-            <w:r>
-              <w:rPr>
-                <w:rFonts w:cs="Calibri"/>
-                <w:color w:val="000000"/>
-              </w:rPr>
-              <w:t xml:space="preserve"> </w:t>
-            </w:r>
-            <w:proofErr w:type="spellStart"/>
-            <w:r>
-              <w:rPr>
-                <w:rFonts w:cs="Calibri"/>
-                <w:color w:val="000000"/>
-              </w:rPr>
-              <w:t>Thành</w:t>
-            </w:r>
-            <w:proofErr w:type="spellEnd"/>
+              <w:t>Nguyễn Thị Phương Thy</w:t>
+            </w:r>
           </w:p>
         </w:tc>
         <w:tc>
@@ -3403,63 +2674,13 @@
                 <w:lang w:val="en-GB" w:eastAsia="en-GB"/>
               </w:rPr>
             </w:pPr>
-            <w:proofErr w:type="spellStart"/>
             <w:r>
               <w:rPr>
                 <w:rFonts w:cs="Calibri"/>
                 <w:color w:val="000000"/>
               </w:rPr>
-              <w:t>Nguyễn</w:t>
-            </w:r>
-            <w:proofErr w:type="spellEnd"/>
-            <w:r>
-              <w:rPr>
-                <w:rFonts w:cs="Calibri"/>
-                <w:color w:val="000000"/>
-              </w:rPr>
-              <w:t xml:space="preserve"> </w:t>
-            </w:r>
-            <w:proofErr w:type="spellStart"/>
-            <w:r>
-              <w:rPr>
-                <w:rFonts w:cs="Calibri"/>
-                <w:color w:val="000000"/>
-              </w:rPr>
-              <w:t>Thị</w:t>
-            </w:r>
-            <w:proofErr w:type="spellEnd"/>
-            <w:r>
-              <w:rPr>
-                <w:rFonts w:cs="Calibri"/>
-                <w:color w:val="000000"/>
-              </w:rPr>
-              <w:t xml:space="preserve"> </w:t>
-            </w:r>
-            <w:proofErr w:type="spellStart"/>
-            <w:r>
-              <w:rPr>
-                <w:rFonts w:cs="Calibri"/>
-                <w:color w:val="000000"/>
-              </w:rPr>
-              <w:t>Phương</w:t>
-            </w:r>
-            <w:proofErr w:type="spellEnd"/>
-            <w:r>
-              <w:rPr>
-                <w:rFonts w:cs="Calibri"/>
-                <w:color w:val="000000"/>
-              </w:rPr>
-              <w:t xml:space="preserve"> </w:t>
-            </w:r>
-            <w:proofErr w:type="spellStart"/>
-            <w:r>
-              <w:rPr>
-                <w:rFonts w:cs="Calibri"/>
-                <w:color w:val="000000"/>
-              </w:rPr>
-              <w:t>Thảo</w:t>
-            </w:r>
-            <w:proofErr w:type="spellEnd"/>
+              <w:t>Nguyễn Trần Hàn Tín</w:t>
+            </w:r>
           </w:p>
         </w:tc>
         <w:tc>
@@ -3704,31 +2925,13 @@
                 <w:lang w:val="en-GB" w:eastAsia="en-GB"/>
               </w:rPr>
             </w:pPr>
-            <w:proofErr w:type="spellStart"/>
             <w:r>
               <w:rPr>
                 <w:rFonts w:cs="Calibri"/>
                 <w:color w:val="000000"/>
               </w:rPr>
-              <w:t>Phó</w:t>
-            </w:r>
-            <w:proofErr w:type="spellEnd"/>
-            <w:r>
-              <w:rPr>
-                <w:rFonts w:cs="Calibri"/>
-                <w:color w:val="000000"/>
-              </w:rPr>
-              <w:t xml:space="preserve"> Thanh </w:t>
-            </w:r>
-            <w:proofErr w:type="spellStart"/>
-            <w:r>
-              <w:rPr>
-                <w:rFonts w:cs="Calibri"/>
-                <w:color w:val="000000"/>
-              </w:rPr>
-              <w:t>Thăng</w:t>
-            </w:r>
-            <w:proofErr w:type="spellEnd"/>
+              <w:t>Trần Trọng Tín</w:t>
+            </w:r>
           </w:p>
         </w:tc>
         <w:tc>
@@ -3974,47 +3177,13 @@
                 <w:lang w:val="en-GB" w:eastAsia="en-GB"/>
               </w:rPr>
             </w:pPr>
-            <w:proofErr w:type="spellStart"/>
             <w:r>
               <w:rPr>
                 <w:rFonts w:cs="Calibri"/>
                 <w:color w:val="000000"/>
               </w:rPr>
-              <w:t>Nguyễn</w:t>
-            </w:r>
-            <w:proofErr w:type="spellEnd"/>
-            <w:r>
-              <w:rPr>
-                <w:rFonts w:cs="Calibri"/>
-                <w:color w:val="000000"/>
-              </w:rPr>
-              <w:t xml:space="preserve"> </w:t>
-            </w:r>
-            <w:proofErr w:type="spellStart"/>
-            <w:r>
-              <w:rPr>
-                <w:rFonts w:cs="Calibri"/>
-                <w:color w:val="000000"/>
-              </w:rPr>
-              <w:t>Văn</w:t>
-            </w:r>
-            <w:proofErr w:type="spellEnd"/>
-            <w:r>
-              <w:rPr>
-                <w:rFonts w:cs="Calibri"/>
-                <w:color w:val="000000"/>
-              </w:rPr>
-              <w:t xml:space="preserve"> Thanh </w:t>
-            </w:r>
-            <w:proofErr w:type="spellStart"/>
-            <w:r>
-              <w:rPr>
-                <w:rFonts w:cs="Calibri"/>
-                <w:color w:val="000000"/>
-              </w:rPr>
-              <w:t>Thiên</w:t>
-            </w:r>
-            <w:proofErr w:type="spellEnd"/>
+              <w:t>Đỗ Thị Trang</w:t>
+            </w:r>
           </w:p>
         </w:tc>
         <w:tc>
@@ -4260,47 +3429,13 @@
                 <w:lang w:val="en-GB" w:eastAsia="en-GB"/>
               </w:rPr>
             </w:pPr>
-            <w:proofErr w:type="spellStart"/>
             <w:r>
               <w:rPr>
                 <w:rFonts w:cs="Calibri"/>
                 <w:color w:val="000000"/>
               </w:rPr>
-              <w:t>Nguyễn</w:t>
-            </w:r>
-            <w:proofErr w:type="spellEnd"/>
-            <w:r>
-              <w:rPr>
-                <w:rFonts w:cs="Calibri"/>
-                <w:color w:val="000000"/>
-              </w:rPr>
-              <w:t xml:space="preserve"> </w:t>
-            </w:r>
-            <w:proofErr w:type="spellStart"/>
-            <w:r>
-              <w:rPr>
-                <w:rFonts w:cs="Calibri"/>
-                <w:color w:val="000000"/>
-              </w:rPr>
-              <w:t>Phương</w:t>
-            </w:r>
-            <w:proofErr w:type="spellEnd"/>
-            <w:r>
-              <w:rPr>
-                <w:rFonts w:cs="Calibri"/>
-                <w:color w:val="000000"/>
-              </w:rPr>
-              <w:t xml:space="preserve"> Thu </w:t>
-            </w:r>
-            <w:proofErr w:type="spellStart"/>
-            <w:r>
-              <w:rPr>
-                <w:rFonts w:cs="Calibri"/>
-                <w:color w:val="000000"/>
-              </w:rPr>
-              <w:t>Thủy</w:t>
-            </w:r>
-            <w:proofErr w:type="spellEnd"/>
+              <w:t>Huỳnh Thị Ngọc Trang</w:t>
+            </w:r>
           </w:p>
         </w:tc>
         <w:tc>

</xml_diff>